<commit_message>
Resume and information update
</commit_message>
<xml_diff>
--- a/docs/Resume.docx
+++ b/docs/Resume.docx
@@ -7,8 +7,6 @@
         <w:spacing w:after="120" w:line="259" w:lineRule="auto"/>
         <w:ind w:left="0" w:firstLine="0"/>
       </w:pPr>
-      <w:bookmarkStart w:id="0" w:name="_GoBack"/>
-      <w:bookmarkEnd w:id="0"/>
       <w:r>
         <w:rPr>
           <w:sz w:val="18"/>
@@ -29,7 +27,46 @@
         <w:ind w:left="0" w:firstLine="0"/>
       </w:pPr>
       <w:r>
-        <w:t xml:space="preserve">935 Red Mile Road APT 16212, Lexington KY 40504 | (859) 432 0046 | Arnett.Zackary@gmail.com </w:t>
+        <w:t xml:space="preserve">305 Lindenhurst </w:t>
+      </w:r>
+      <w:proofErr w:type="spellStart"/>
+      <w:r>
+        <w:t>Dr</w:t>
+      </w:r>
+      <w:proofErr w:type="spellEnd"/>
+      <w:r>
+        <w:t xml:space="preserve">, APT </w:t>
+      </w:r>
+      <w:r>
+        <w:t>3206</w:t>
+      </w:r>
+      <w:r>
+        <w:t xml:space="preserve"> Lexington, KY 40509</w:t>
+      </w:r>
+      <w:r>
+        <w:t xml:space="preserve"> | (859) 432 0046 | </w:t>
+      </w:r>
+      <w:proofErr w:type="gramStart"/>
+      <w:r>
+        <w:t xml:space="preserve">Arnett.Zackary@gmail.com </w:t>
+      </w:r>
+      <w:r>
+        <w:t xml:space="preserve"> |</w:t>
+      </w:r>
+      <w:proofErr w:type="gramEnd"/>
+      <w:r>
+        <w:t xml:space="preserve"> </w:t>
+      </w:r>
+      <w:hyperlink r:id="rId4" w:history="1">
+        <w:r>
+          <w:rPr>
+            <w:rStyle w:val="Hyperlink"/>
+          </w:rPr>
+          <w:t>http://zackarnett.com</w:t>
+        </w:r>
+      </w:hyperlink>
+      <w:r>
+        <w:t xml:space="preserve"> </w:t>
       </w:r>
     </w:p>
     <w:p>
@@ -204,16 +241,7 @@
         <w:ind w:left="-5"/>
       </w:pPr>
       <w:r>
-        <w:t xml:space="preserve">Engineering GPA: 3.62 | </w:t>
-      </w:r>
-      <w:r>
-        <w:t xml:space="preserve">Cumulative </w:t>
-      </w:r>
-      <w:r>
-        <w:t>GPA: 3.03</w:t>
-      </w:r>
-      <w:r>
-        <w:t xml:space="preserve"> </w:t>
+        <w:t>Engineering GPA: 3.62</w:t>
       </w:r>
     </w:p>
     <w:p>
@@ -248,10 +276,12 @@
         <w:spacing w:after="120" w:line="262" w:lineRule="auto"/>
         <w:ind w:left="0" w:hanging="14"/>
       </w:pPr>
-      <w:r>
-        <w:t xml:space="preserve">Circuits &amp; Logical Design Lab </w:t>
-      </w:r>
-    </w:p>
+      <w:bookmarkStart w:id="0" w:name="_GoBack"/>
+      <w:r>
+        <w:t>Circuits &amp; Logical Design Lab, Circuits I, Intro into Embedded Systems, Logic &amp; Theory of Computing</w:t>
+      </w:r>
+    </w:p>
+    <w:bookmarkEnd w:id="0"/>
     <w:p>
       <w:pPr>
         <w:pStyle w:val="Heading1"/>
@@ -347,7 +377,20 @@
               <w:t>, C#</w:t>
             </w:r>
             <w:r>
-              <w:t xml:space="preserve"> &amp; Python </w:t>
+              <w:t>, .NET</w:t>
+            </w:r>
+            <w:proofErr w:type="gramStart"/>
+            <w:r>
+              <w:t>, .</w:t>
+            </w:r>
+            <w:proofErr w:type="spellStart"/>
+            <w:r>
+              <w:t>NETcore</w:t>
+            </w:r>
+            <w:proofErr w:type="spellEnd"/>
+            <w:proofErr w:type="gramEnd"/>
+            <w:r>
+              <w:t xml:space="preserve"> &amp; Python Programming Languages </w:t>
             </w:r>
           </w:p>
           <w:p>
@@ -356,16 +399,16 @@
               <w:ind w:left="0" w:firstLine="0"/>
             </w:pPr>
             <w:r>
-              <w:t xml:space="preserve">Programming Languages </w:t>
-            </w:r>
-          </w:p>
-          <w:p>
-            <w:pPr>
-              <w:spacing w:after="0" w:line="259" w:lineRule="auto"/>
-              <w:ind w:left="0" w:firstLine="0"/>
-            </w:pPr>
-            <w:r>
-              <w:t xml:space="preserve">CAD Inventor </w:t>
+              <w:t xml:space="preserve">Extremely </w:t>
+            </w:r>
+            <w:r>
+              <w:t>Proficient working</w:t>
+            </w:r>
+            <w:r>
+              <w:t xml:space="preserve"> with </w:t>
+            </w:r>
+            <w:r>
+              <w:t>WordPress</w:t>
             </w:r>
           </w:p>
           <w:p>
@@ -374,7 +417,25 @@
               <w:ind w:left="0" w:right="461" w:firstLine="0"/>
             </w:pPr>
             <w:r>
-              <w:t xml:space="preserve">Proficient in HTML &amp; CSS Programming Languages </w:t>
+              <w:t xml:space="preserve">Extremely </w:t>
+            </w:r>
+            <w:r>
+              <w:t>Proficient in HTML</w:t>
+            </w:r>
+            <w:r>
+              <w:t>, PHP</w:t>
+            </w:r>
+            <w:r>
+              <w:t>, SQL</w:t>
+            </w:r>
+            <w:r>
+              <w:t xml:space="preserve">, </w:t>
+            </w:r>
+            <w:r>
+              <w:t>JavaScript</w:t>
+            </w:r>
+            <w:r>
+              <w:t xml:space="preserve"> &amp; CSS Programming Languages </w:t>
             </w:r>
           </w:p>
         </w:tc>
@@ -511,16 +572,58 @@
       <w:r>
         <w:tab/>
       </w:r>
-      <w:hyperlink r:id="rId4" w:history="1">
+      <w:hyperlink r:id="rId5" w:history="1">
         <w:r>
           <w:rPr>
             <w:rStyle w:val="Hyperlink"/>
           </w:rPr>
-          <w:t>https://bitbucket.org/vvvgaming/discord-bot/src</w:t>
+          <w:t>https://github.com/zsarnett/LawlerDiscordBot</w:t>
         </w:r>
       </w:hyperlink>
-      <w:r>
-        <w:t xml:space="preserve"> - Initial Implementation</w:t>
+    </w:p>
+    <w:p>
+      <w:r>
+        <w:t>-</w:t>
+      </w:r>
+      <w:r>
+        <w:rPr>
+          <w:sz w:val="22"/>
+        </w:rPr>
+        <w:t xml:space="preserve">Wildcat </w:t>
+      </w:r>
+      <w:r>
+        <w:rPr>
+          <w:sz w:val="22"/>
+        </w:rPr>
+        <w:t>Technology</w:t>
+      </w:r>
+      <w:r>
+        <w:t>: a business I built in my local ar</w:t>
+      </w:r>
+      <w:r>
+        <w:t>ea that offers Web Development and Software Development.</w:t>
+      </w:r>
+      <w:r>
+        <w:t xml:space="preserve"> My business partner and I built the website and offer these services as well as lead a project team of Computer Engineers and Programmers that work together to build software and Web sites. </w:t>
+      </w:r>
+    </w:p>
+    <w:p>
+      <w:r>
+        <w:tab/>
+      </w:r>
+      <w:r>
+        <w:tab/>
+      </w:r>
+      <w:hyperlink r:id="rId6" w:history="1">
+        <w:r>
+          <w:rPr>
+            <w:rStyle w:val="Hyperlink"/>
+          </w:rPr>
+          <w:t>https://wildcat-tech.com</w:t>
+        </w:r>
+      </w:hyperlink>
+      <w:r>
+        <w:t xml:space="preserve"> </w:t>
       </w:r>
     </w:p>
     <w:p>
@@ -651,46 +754,6 @@
     </w:p>
     <w:p>
       <w:pPr>
-        <w:spacing w:after="134" w:line="259" w:lineRule="auto"/>
-        <w:ind w:left="-5"/>
-        <w:rPr>
-          <w:b/>
-        </w:rPr>
-      </w:pPr>
-      <w:r>
-        <w:rPr>
-          <w:b/>
-        </w:rPr>
-        <w:t xml:space="preserve">CASHIER | CHICKABIDDY | DECEMBER 2013 – AUGUST 2014 </w:t>
-      </w:r>
-    </w:p>
-    <w:p>
-      <w:pPr>
-        <w:ind w:left="-5"/>
-      </w:pPr>
-      <w:r>
-        <w:t xml:space="preserve">Took payment for the product sold </w:t>
-      </w:r>
-    </w:p>
-    <w:p>
-      <w:pPr>
-        <w:ind w:left="-5"/>
-      </w:pPr>
-      <w:r>
-        <w:t xml:space="preserve">Maintained Machines with Yogurt and regular cleaning </w:t>
-      </w:r>
-    </w:p>
-    <w:p>
-      <w:pPr>
-        <w:spacing w:after="120" w:line="262" w:lineRule="auto"/>
-        <w:ind w:left="0" w:hanging="14"/>
-      </w:pPr>
-      <w:r>
-        <w:t>Clean and Maintain shop</w:t>
-      </w:r>
-    </w:p>
-    <w:p>
-      <w:pPr>
         <w:pStyle w:val="Heading1"/>
         <w:spacing w:after="39"/>
         <w:ind w:left="-5"/>
@@ -708,14 +771,6 @@
       </w:pPr>
       <w:r>
         <w:t xml:space="preserve">Active Member of Triangle Fraternity, University of Kentucky’s only major-specific Fraternity on Campus which is limited to Engineering, Architecture, Math and Science majors </w:t>
-      </w:r>
-    </w:p>
-    <w:p>
-      <w:pPr>
-        <w:ind w:left="-5"/>
-      </w:pPr>
-      <w:r>
-        <w:t xml:space="preserve">Engineering Living Learning Program for Freshman Year </w:t>
       </w:r>
     </w:p>
     <w:p>
@@ -858,6 +913,7 @@
     <w:lsdException w:name="HTML Sample" w:semiHidden="1" w:unhideWhenUsed="1"/>
     <w:lsdException w:name="HTML Typewriter" w:semiHidden="1" w:unhideWhenUsed="1"/>
     <w:lsdException w:name="HTML Variable" w:semiHidden="1" w:unhideWhenUsed="1"/>
+    <w:lsdException w:name="Normal Table" w:semiHidden="1" w:unhideWhenUsed="1"/>
     <w:lsdException w:name="annotation subject" w:semiHidden="1" w:unhideWhenUsed="1"/>
     <w:lsdException w:name="No List" w:semiHidden="1" w:unhideWhenUsed="1"/>
     <w:lsdException w:name="Outline List 1" w:semiHidden="1" w:unhideWhenUsed="1"/>
@@ -904,8 +960,10 @@
     <w:lsdException w:name="Table Subtle 2" w:semiHidden="1" w:unhideWhenUsed="1"/>
     <w:lsdException w:name="Table Web 1" w:semiHidden="1" w:unhideWhenUsed="1"/>
     <w:lsdException w:name="Table Web 2" w:semiHidden="1" w:unhideWhenUsed="1"/>
+    <w:lsdException w:name="Table Web 3" w:semiHidden="1" w:unhideWhenUsed="1"/>
     <w:lsdException w:name="Balloon Text" w:semiHidden="1" w:unhideWhenUsed="1"/>
     <w:lsdException w:name="Table Grid" w:uiPriority="39"/>
+    <w:lsdException w:name="Table Theme" w:semiHidden="1" w:unhideWhenUsed="1"/>
     <w:lsdException w:name="Placeholder Text" w:semiHidden="1"/>
     <w:lsdException w:name="No Spacing" w:uiPriority="1" w:qFormat="1"/>
     <w:lsdException w:name="Light Shading" w:uiPriority="60"/>
@@ -1265,6 +1323,30 @@
       <w:shd w:val="clear" w:color="auto" w:fill="E6E6E6"/>
     </w:rPr>
   </w:style>
+  <w:style w:type="character" w:styleId="UnresolvedMention">
+    <w:name w:val="Unresolved Mention"/>
+    <w:basedOn w:val="DefaultParagraphFont"/>
+    <w:uiPriority w:val="99"/>
+    <w:semiHidden/>
+    <w:unhideWhenUsed/>
+    <w:rsid w:val="00F35BCC"/>
+    <w:rPr>
+      <w:color w:val="808080"/>
+      <w:shd w:val="clear" w:color="auto" w:fill="E6E6E6"/>
+    </w:rPr>
+  </w:style>
+  <w:style w:type="character" w:styleId="FollowedHyperlink">
+    <w:name w:val="FollowedHyperlink"/>
+    <w:basedOn w:val="DefaultParagraphFont"/>
+    <w:uiPriority w:val="99"/>
+    <w:semiHidden/>
+    <w:unhideWhenUsed/>
+    <w:rsid w:val="00052CC1"/>
+    <w:rPr>
+      <w:color w:val="954F72" w:themeColor="followedHyperlink"/>
+      <w:u w:val="single"/>
+    </w:rPr>
+  </w:style>
 </w:styles>
 </file>
 

</xml_diff>